<commit_message>
CIV-12873 Update template and generator
</commit_message>
<xml_diff>
--- a/docker/docmosis/templates/CV-CMC-LET-ENG-LR-JO0002.docx
+++ b/docker/docmosis/templates/CV-CMC-LET-ENG-LR-JO0002.docx
@@ -16955,29 +16955,13 @@
         </w:rPr>
         <w:t>&lt;&lt;</w:t>
       </w:r>
-      <w:bookmarkStart w:id="1" w:name="_Hlk164769858"/>
       <w:proofErr w:type="spellStart"/>
       <w:r>
         <w:rPr>
           <w:sz w:val="20"/>
           <w:szCs w:val="20"/>
         </w:rPr>
-        <w:t>legalOrg</w:t>
-      </w:r>
-      <w:bookmarkEnd w:id="1"/>
-      <w:r>
-        <w:rPr>
-          <w:sz w:val="20"/>
-          <w:szCs w:val="20"/>
-        </w:rPr>
-        <w:t>.</w:t>
-      </w:r>
-      <w:r>
-        <w:rPr>
-          <w:sz w:val="20"/>
-          <w:szCs w:val="20"/>
-        </w:rPr>
-        <w:t>Name</w:t>
+        <w:t>legalOrgName</w:t>
       </w:r>
       <w:proofErr w:type="spellEnd"/>
       <w:r>
@@ -17042,7 +17026,6 @@
           <w:lang w:val="en-US" w:eastAsia="en-US"/>
         </w:rPr>
       </w:pPr>
-      <w:proofErr w:type="gramStart"/>
       <w:r>
         <w:rPr>
           <w:rFonts w:ascii="Arial" w:eastAsia="Arial" w:hAnsi="Arial" w:cs="Arial"/>
@@ -17055,52 +17038,7 @@
           <w:rFonts w:ascii="Arial" w:eastAsia="Arial" w:hAnsi="Arial" w:cs="Arial"/>
           <w:lang w:val="en-US" w:eastAsia="en-US"/>
         </w:rPr>
-        <w:t>legalOrg</w:t>
-      </w:r>
-      <w:r>
-        <w:rPr>
-          <w:rFonts w:ascii="Arial" w:eastAsia="Arial" w:hAnsi="Arial" w:cs="Arial"/>
-          <w:lang w:val="en-US" w:eastAsia="en-US"/>
-        </w:rPr>
-        <w:t>.</w:t>
-      </w:r>
-      <w:bookmarkStart w:id="2" w:name="_Hlk164777857"/>
-      <w:r>
-        <w:rPr>
-          <w:rFonts w:ascii="Arial" w:eastAsia="Arial" w:hAnsi="Arial" w:cs="Arial"/>
-          <w:lang w:val="en-US" w:eastAsia="en-US"/>
-        </w:rPr>
-        <w:t>c</w:t>
-      </w:r>
-      <w:r>
-        <w:rPr>
-          <w:rFonts w:ascii="Arial" w:eastAsia="Arial" w:hAnsi="Arial" w:cs="Arial"/>
-          <w:lang w:val="en-US" w:eastAsia="en-US"/>
-        </w:rPr>
-        <w:t>ontactInformation</w:t>
-      </w:r>
-      <w:bookmarkEnd w:id="2"/>
-      <w:r>
-        <w:rPr>
-          <w:rFonts w:ascii="Arial" w:eastAsia="Arial" w:hAnsi="Arial" w:cs="Arial"/>
-          <w:lang w:val="en-US" w:eastAsia="en-US"/>
-        </w:rPr>
-        <w:t>.</w:t>
-      </w:r>
-      <w:r>
-        <w:rPr>
-          <w:rFonts w:ascii="Arial" w:eastAsia="Arial" w:hAnsi="Arial" w:cs="Arial"/>
-          <w:lang w:val="en-US" w:eastAsia="en-US"/>
-        </w:rPr>
-        <w:t>AddressLine</w:t>
-      </w:r>
-      <w:proofErr w:type="gramEnd"/>
-      <w:r>
-        <w:rPr>
-          <w:rFonts w:ascii="Arial" w:eastAsia="Arial" w:hAnsi="Arial" w:cs="Arial"/>
-          <w:lang w:val="en-US" w:eastAsia="en-US"/>
-        </w:rPr>
-        <w:t>1</w:t>
+        <w:t>addressLine1</w:t>
       </w:r>
       <w:r>
         <w:rPr>
@@ -17119,7 +17057,6 @@
           <w:lang w:val="en-US" w:eastAsia="en-US"/>
         </w:rPr>
       </w:pPr>
-      <w:proofErr w:type="gramStart"/>
       <w:r>
         <w:rPr>
           <w:rFonts w:ascii="Arial" w:eastAsia="Arial" w:hAnsi="Arial" w:cs="Arial"/>
@@ -17127,51 +17064,20 @@
         </w:rPr>
         <w:t>&lt;&lt;</w:t>
       </w:r>
-      <w:proofErr w:type="spellStart"/>
       <w:r>
         <w:rPr>
           <w:rFonts w:ascii="Arial" w:eastAsia="Arial" w:hAnsi="Arial" w:cs="Arial"/>
           <w:lang w:val="en-US" w:eastAsia="en-US"/>
         </w:rPr>
-        <w:t>legalOrg</w:t>
+        <w:t>addressLine</w:t>
       </w:r>
       <w:r>
         <w:rPr>
           <w:rFonts w:ascii="Arial" w:eastAsia="Arial" w:hAnsi="Arial" w:cs="Arial"/>
           <w:lang w:val="en-US" w:eastAsia="en-US"/>
         </w:rPr>
-        <w:t>.</w:t>
+        <w:t>2</w:t>
       </w:r>
-      <w:r>
-        <w:rPr>
-          <w:rFonts w:ascii="Arial" w:eastAsia="Arial" w:hAnsi="Arial" w:cs="Arial"/>
-          <w:lang w:val="en-US" w:eastAsia="en-US"/>
-        </w:rPr>
-        <w:t>c</w:t>
-      </w:r>
-      <w:r>
-        <w:rPr>
-          <w:rFonts w:ascii="Arial" w:eastAsia="Arial" w:hAnsi="Arial" w:cs="Arial"/>
-          <w:lang w:val="en-US" w:eastAsia="en-US"/>
-        </w:rPr>
-        <w:t>ontactInformation</w:t>
-      </w:r>
-      <w:r>
-        <w:rPr>
-          <w:rFonts w:ascii="Arial" w:eastAsia="Arial" w:hAnsi="Arial" w:cs="Arial"/>
-          <w:lang w:val="en-US" w:eastAsia="en-US"/>
-        </w:rPr>
-        <w:t>.</w:t>
-      </w:r>
-      <w:r>
-        <w:rPr>
-          <w:rFonts w:ascii="Arial" w:eastAsia="Arial" w:hAnsi="Arial" w:cs="Arial"/>
-          <w:lang w:val="en-US" w:eastAsia="en-US"/>
-        </w:rPr>
-        <w:t>PostTown</w:t>
-      </w:r>
-      <w:proofErr w:type="spellEnd"/>
-      <w:proofErr w:type="gramEnd"/>
       <w:r>
         <w:rPr>
           <w:rFonts w:ascii="Arial" w:eastAsia="Arial" w:hAnsi="Arial" w:cs="Arial"/>
@@ -17189,7 +17095,6 @@
           <w:lang w:val="en-US" w:eastAsia="en-US"/>
         </w:rPr>
       </w:pPr>
-      <w:proofErr w:type="gramStart"/>
       <w:r>
         <w:rPr>
           <w:rFonts w:ascii="Arial" w:eastAsia="Arial" w:hAnsi="Arial" w:cs="Arial"/>
@@ -17203,38 +17108,56 @@
           <w:rFonts w:ascii="Arial" w:eastAsia="Arial" w:hAnsi="Arial" w:cs="Arial"/>
           <w:lang w:val="en-US" w:eastAsia="en-US"/>
         </w:rPr>
-        <w:t>legalOrg</w:t>
+        <w:t>t</w:t>
       </w:r>
       <w:r>
         <w:rPr>
           <w:rFonts w:ascii="Arial" w:eastAsia="Arial" w:hAnsi="Arial" w:cs="Arial"/>
           <w:lang w:val="en-US" w:eastAsia="en-US"/>
         </w:rPr>
-        <w:t>.</w:t>
+        <w:t>own</w:t>
       </w:r>
       <w:r>
         <w:rPr>
           <w:rFonts w:ascii="Arial" w:eastAsia="Arial" w:hAnsi="Arial" w:cs="Arial"/>
           <w:lang w:val="en-US" w:eastAsia="en-US"/>
         </w:rPr>
-        <w:t>c</w:t>
+        <w:t>City</w:t>
       </w:r>
+      <w:proofErr w:type="spellEnd"/>
       <w:r>
         <w:rPr>
           <w:rFonts w:ascii="Arial" w:eastAsia="Arial" w:hAnsi="Arial" w:cs="Arial"/>
           <w:lang w:val="en-US" w:eastAsia="en-US"/>
         </w:rPr>
-        <w:t>ontactInformation</w:t>
+        <w:t>&gt;&gt;</w:t>
       </w:r>
+    </w:p>
+    <w:p>
+      <w:pPr>
+        <w:pStyle w:val="HTMLPreformatted"/>
+        <w:shd w:val="clear" w:color="auto" w:fill="FFFFFF"/>
+        <w:rPr>
+          <w:rFonts w:ascii="Arial" w:eastAsia="Arial" w:hAnsi="Arial" w:cs="Arial"/>
+          <w:lang w:val="en-US" w:eastAsia="en-US"/>
+        </w:rPr>
+      </w:pPr>
       <w:r>
         <w:rPr>
           <w:rFonts w:ascii="Arial" w:eastAsia="Arial" w:hAnsi="Arial" w:cs="Arial"/>
           <w:lang w:val="en-US" w:eastAsia="en-US"/>
         </w:rPr>
-        <w:t>.PostCode</w:t>
+        <w:t>&lt;&lt;</w:t>
+      </w:r>
+      <w:proofErr w:type="spellStart"/>
+      <w:r>
+        <w:rPr>
+          <w:rFonts w:ascii="Arial" w:eastAsia="Arial" w:hAnsi="Arial" w:cs="Arial"/>
+          <w:lang w:val="en-US" w:eastAsia="en-US"/>
+        </w:rPr>
+        <w:t>postCode</w:t>
       </w:r>
       <w:proofErr w:type="spellEnd"/>
-      <w:proofErr w:type="gramEnd"/>
       <w:r>
         <w:rPr>
           <w:rFonts w:ascii="Arial" w:eastAsia="Arial" w:hAnsi="Arial" w:cs="Arial"/>
@@ -17315,21 +17238,7 @@
           <w:sz w:val="20"/>
           <w:szCs w:val="20"/>
         </w:rPr>
-        <w:t>legalOrg</w:t>
-      </w:r>
-      <w:r>
-        <w:rPr>
-          <w:sz w:val="20"/>
-          <w:szCs w:val="20"/>
-        </w:rPr>
-        <w:t>.</w:t>
-      </w:r>
-      <w:r>
-        <w:rPr>
-          <w:sz w:val="20"/>
-          <w:szCs w:val="20"/>
-        </w:rPr>
-        <w:t>Name</w:t>
+        <w:t>legalOrgName</w:t>
       </w:r>
       <w:proofErr w:type="spellEnd"/>
       <w:r>
@@ -17398,14 +17307,7 @@
           <w:sz w:val="20"/>
           <w:szCs w:val="20"/>
         </w:rPr>
-        <w:t>defend</w:t>
-      </w:r>
-      <w:r>
-        <w:rPr>
-          <w:sz w:val="20"/>
-          <w:szCs w:val="20"/>
-        </w:rPr>
-        <w:t>antName</w:t>
+        <w:t>defendantName</w:t>
       </w:r>
       <w:proofErr w:type="spellEnd"/>
       <w:r>
@@ -17413,14 +17315,7 @@
           <w:sz w:val="20"/>
           <w:szCs w:val="20"/>
         </w:rPr>
-        <w:t xml:space="preserve">&gt;&gt; </w:t>
-      </w:r>
-      <w:r>
-        <w:rPr>
-          <w:sz w:val="20"/>
-          <w:szCs w:val="20"/>
-        </w:rPr>
-        <w:t xml:space="preserve">in a claim made </w:t>
+        <w:t xml:space="preserve">&gt;&gt; in a claim made </w:t>
       </w:r>
       <w:r>
         <w:rPr>

</xml_diff>

<commit_message>
CIV-12873 update test and template
</commit_message>
<xml_diff>
--- a/docker/docmosis/templates/CV-CMC-LET-ENG-LR-JO0002.docx
+++ b/docker/docmosis/templates/CV-CMC-LET-ENG-LR-JO0002.docx
@@ -20,7 +20,7 @@
         <mc:AlternateContent>
           <mc:Choice Requires="wps">
             <w:drawing>
-              <wp:anchor distT="0" distB="0" distL="114300" distR="114300" simplePos="0" relativeHeight="15734784" behindDoc="0" locked="0" layoutInCell="1" allowOverlap="1" wp14:anchorId="5D3D8A65" wp14:editId="4E36C152">
+              <wp:anchor distT="0" distB="0" distL="114300" distR="114300" simplePos="0" relativeHeight="15734784" behindDoc="0" locked="0" layoutInCell="1" allowOverlap="1" wp14:anchorId="5D3D8A65" wp14:editId="5CC1E49C">
                 <wp:simplePos x="0" y="0"/>
                 <wp:positionH relativeFrom="margin">
                   <wp:align>right</wp:align>
@@ -28,8 +28,8 @@
                 <wp:positionV relativeFrom="paragraph">
                   <wp:posOffset>69850</wp:posOffset>
                 </wp:positionV>
-                <wp:extent cx="3220720" cy="889000"/>
-                <wp:effectExtent l="0" t="0" r="0" b="6350"/>
+                <wp:extent cx="3220720" cy="704850"/>
+                <wp:effectExtent l="0" t="0" r="0" b="0"/>
                 <wp:wrapNone/>
                 <wp:docPr id="22" name="Text Box 22"/>
                 <wp:cNvGraphicFramePr>
@@ -44,7 +44,7 @@
                       <wps:spPr bwMode="auto">
                         <a:xfrm>
                           <a:off x="0" y="0"/>
-                          <a:ext cx="3220720" cy="889000"/>
+                          <a:ext cx="3220720" cy="704850"/>
                         </a:xfrm>
                         <a:prstGeom prst="rect">
                           <a:avLst/>
@@ -77,13 +77,14 @@
                               <w:ind w:right="240"/>
                               <w:jc w:val="right"/>
                               <w:rPr>
+                                <w:color w:val="000000" w:themeColor="text1"/>
                                 <w:sz w:val="22"/>
                                 <w:szCs w:val="22"/>
                               </w:rPr>
                             </w:pPr>
                             <w:r>
                               <w:rPr>
-                                <w:color w:val="FFFFFF"/>
+                                <w:color w:val="000000" w:themeColor="text1"/>
                                 <w:sz w:val="22"/>
                                 <w:szCs w:val="22"/>
                               </w:rPr>
@@ -91,7 +92,7 @@
                             </w:r>
                             <w:r>
                               <w:rPr>
-                                <w:color w:val="FFFFFF"/>
+                                <w:color w:val="000000" w:themeColor="text1"/>
                                 <w:spacing w:val="-12"/>
                                 <w:sz w:val="22"/>
                                 <w:szCs w:val="22"/>
@@ -100,7 +101,7 @@
                             </w:r>
                             <w:r>
                               <w:rPr>
-                                <w:color w:val="FFFFFF"/>
+                                <w:color w:val="000000" w:themeColor="text1"/>
                                 <w:sz w:val="22"/>
                                 <w:szCs w:val="22"/>
                               </w:rPr>
@@ -177,7 +178,7 @@
                 <v:stroke joinstyle="miter"/>
                 <v:path gradientshapeok="t" o:connecttype="rect"/>
               </v:shapetype>
-              <v:shape id="Text Box 22" o:spid="_x0000_s1026" type="#_x0000_t202" style="position:absolute;left:0;text-align:left;margin-left:202.4pt;margin-top:5.5pt;width:253.6pt;height:70pt;z-index:15734784;visibility:visible;mso-wrap-style:square;mso-width-percent:0;mso-height-percent:0;mso-wrap-distance-left:9pt;mso-wrap-distance-top:0;mso-wrap-distance-right:9pt;mso-wrap-distance-bottom:0;mso-position-horizontal:right;mso-position-horizontal-relative:margin;mso-position-vertical:absolute;mso-position-vertical-relative:text;mso-width-percent:0;mso-height-percent:0;mso-width-relative:page;mso-height-relative:page;v-text-anchor:top" o:gfxdata="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" fillcolor="#58595b" stroked="f">
+              <v:shape id="Text Box 22" o:spid="_x0000_s1026" type="#_x0000_t202" style="position:absolute;left:0;text-align:left;margin-left:202.4pt;margin-top:5.5pt;width:253.6pt;height:55.5pt;z-index:15734784;visibility:visible;mso-wrap-style:square;mso-width-percent:0;mso-height-percent:0;mso-wrap-distance-left:9pt;mso-wrap-distance-top:0;mso-wrap-distance-right:9pt;mso-wrap-distance-bottom:0;mso-position-horizontal:right;mso-position-horizontal-relative:margin;mso-position-vertical:absolute;mso-position-vertical-relative:text;mso-width-percent:0;mso-height-percent:0;mso-width-relative:page;mso-height-relative:page;v-text-anchor:top" o:gfxdata="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" fillcolor="#58595b" stroked="f">
                 <v:textbox inset="0,0,0,0">
                   <w:txbxContent>
                     <w:p>
@@ -187,13 +188,14 @@
                         <w:ind w:right="240"/>
                         <w:jc w:val="right"/>
                         <w:rPr>
+                          <w:color w:val="000000" w:themeColor="text1"/>
                           <w:sz w:val="22"/>
                           <w:szCs w:val="22"/>
                         </w:rPr>
                       </w:pPr>
                       <w:r>
                         <w:rPr>
-                          <w:color w:val="FFFFFF"/>
+                          <w:color w:val="000000" w:themeColor="text1"/>
                           <w:sz w:val="22"/>
                           <w:szCs w:val="22"/>
                         </w:rPr>
@@ -201,7 +203,7 @@
                       </w:r>
                       <w:r>
                         <w:rPr>
-                          <w:color w:val="FFFFFF"/>
+                          <w:color w:val="000000" w:themeColor="text1"/>
                           <w:spacing w:val="-12"/>
                           <w:sz w:val="22"/>
                           <w:szCs w:val="22"/>
@@ -210,7 +212,7 @@
                       </w:r>
                       <w:r>
                         <w:rPr>
-                          <w:color w:val="FFFFFF"/>
+                          <w:color w:val="000000" w:themeColor="text1"/>
                           <w:sz w:val="22"/>
                           <w:szCs w:val="22"/>
                         </w:rPr>

</xml_diff>